<commit_message>
Added profile photo and cover letter pdf
</commit_message>
<xml_diff>
--- a/resume/WORD/my-cover-letter.docx
+++ b/resume/WORD/my-cover-letter.docx
@@ -106,7 +106,7 @@
           <w:rFonts w:ascii="Aptos" w:hAnsi="Aptos"/>
           <w:color w:val="000000"/>
         </w:rPr>
-        <w:t>. My areas of expertise include distributed systems architecture, DevOps automation with Azure DevOps and Jenkins, and the development of reusable frameworks that accelerate delivery cycles. Additionally, I provide mentorship to junior developers and actively participate in sprint planning, design reviews, and quality assurance processes.</w:t>
+        <w:t>. My areas of expertise include distributed systems architecture, DevOps automation with Azure DevOps, and the development of reusable frameworks that accelerate delivery cycles. Additionally, I provide mentorship to junior developers and actively participate in sprint planning, design reviews, and quality assurance processes.</w:t>
       </w:r>
     </w:p>
     <w:p>
@@ -215,17 +215,57 @@
     </w:p>
     <w:p>
       <w:pPr>
-        <w:rPr>
-          <w:rFonts w:ascii="Aptos" w:hAnsi="Aptos"/>
-          <w:color w:val="000000"/>
-        </w:rPr>
-      </w:pPr>
-      <w:r>
-        <w:rPr>
-          <w:rFonts w:ascii="Aptos" w:hAnsi="Aptos"/>
-          <w:color w:val="000000"/>
-        </w:rPr>
-        <w:t>Your organization's dedication to innovation and addressing real-world challenges through technology strongly appeals to me. I am confident that my technical acumen, leadership capabilities, and focus on continuous improvement would enable me to add considerable value to your team.</w:t>
+        <w:pStyle w:val="ListParagraph"/>
+        <w:numPr>
+          <w:ilvl w:val="0"/>
+          <w:numId w:val="3"/>
+        </w:numPr>
+        <w:ind w:left="720"/>
+        <w:rPr>
+          <w:rFonts w:ascii="Aptos" w:hAnsi="Aptos"/>
+          <w:bCs/>
+          <w:color w:val="000000"/>
+        </w:rPr>
+      </w:pPr>
+      <w:r>
+        <w:rPr>
+          <w:rFonts w:ascii="Aptos" w:hAnsi="Aptos"/>
+          <w:bCs/>
+          <w:color w:val="000000"/>
+        </w:rPr>
+        <w:t xml:space="preserve">Worked upon the many </w:t>
+      </w:r>
+      <w:r>
+        <w:rPr>
+          <w:rFonts w:ascii="Aptos" w:hAnsi="Aptos"/>
+          <w:b/>
+          <w:color w:val="000000"/>
+        </w:rPr>
+        <w:t>enterprise solutions</w:t>
+      </w:r>
+      <w:r>
+        <w:rPr>
+          <w:rFonts w:ascii="Aptos" w:hAnsi="Aptos"/>
+          <w:bCs/>
+          <w:color w:val="000000"/>
+        </w:rPr>
+        <w:t xml:space="preserve"> of the </w:t>
+      </w:r>
+      <w:r>
+        <w:rPr>
+          <w:rFonts w:ascii="Aptos" w:hAnsi="Aptos"/>
+          <w:b/>
+          <w:color w:val="000000"/>
+        </w:rPr>
+        <w:t>Microsoft</w:t>
+      </w:r>
+      <w:r>
+        <w:rPr>
+          <w:rFonts w:ascii="Aptos" w:hAnsi="Aptos"/>
+          <w:bCs/>
+          <w:color w:val="000000"/>
+        </w:rPr>
+        <w:t xml:space="preserve"> premium customer from all the regions of the world</w:t>
       </w:r>
     </w:p>
     <w:p>
@@ -240,7 +280,22 @@
           <w:rFonts w:ascii="Aptos" w:hAnsi="Aptos"/>
           <w:color w:val="000000"/>
         </w:rPr>
-        <w:t>Thank you for considering my application. I welcome the opportunity to discuss how my skills and experience can contribute to your organization’s ongoing success. Please find my resume attached for your review.</w:t>
+        <w:t>Your organization's dedication to innovation and addressing real-world challenges through technology strongly appeals to me. I am confident that my technical acumen, leadership capabilities, and focus on continuous improvement would enable me to add considerable value to your team.</w:t>
+      </w:r>
+    </w:p>
+    <w:p>
+      <w:pPr>
+        <w:rPr>
+          <w:rFonts w:ascii="Aptos" w:hAnsi="Aptos"/>
+          <w:color w:val="000000"/>
+        </w:rPr>
+      </w:pPr>
+      <w:r>
+        <w:rPr>
+          <w:rFonts w:ascii="Aptos" w:hAnsi="Aptos"/>
+          <w:color w:val="000000"/>
+        </w:rPr>
+        <w:t>Thank you for considering my application. I welcome the opportunity to discuss how my skills and experience can contribute to your organization’s ongoing success.</w:t>
       </w:r>
     </w:p>
     <w:p>
@@ -1300,6 +1355,7 @@
   <w:style w:type="character" w:default="1" w:styleId="DefaultParagraphFont">
     <w:name w:val="Default Paragraph Font"/>
     <w:uiPriority w:val="1"/>
+    <w:semiHidden/>
     <w:unhideWhenUsed/>
   </w:style>
   <w:style w:type="table" w:default="1" w:styleId="TableNormal">
@@ -1952,4 +2008,10 @@
     </a:ext>
   </a:extLst>
 </a:theme>
+</file>
+
+<file path=docMetadata/LabelInfo.xml><?xml version="1.0" encoding="utf-8"?>
+<clbl:labelList xmlns:clbl="http://schemas.microsoft.com/office/2020/mipLabelMetadata">
+  <clbl:label id="{f42aa342-8706-4288-bd11-ebb85995028c}" enabled="1" method="Standard" siteId="{72f988bf-86f1-41af-91ab-2d7cd011db47}" contentBits="0" removed="0"/>
+</clbl:labelList>
 </file>
</xml_diff>